<commit_message>
update R3 test report
</commit_message>
<xml_diff>
--- a/doc/R3测试报告.docx
+++ b/doc/R3测试报告.docx
@@ -2101,6 +2101,7 @@
     <w:p>
       <w:pPr>
         <w:numPr>
+          <w:ilvl w:val="0"/>
           <w:numId w:val="0"/>
         </w:numPr>
         <w:ind w:left="840" w:leftChars="0"/>
@@ -2245,7 +2246,39 @@
     </w:p>
     <w:p>
       <w:r>
-        <w:t xml:space="preserve">        本次共测试了9项功能，使用了 21项用例数，共查获1项缺陷数。生成了相应的缺陷列表与需求覆盖率。</w:t>
+        <w:t xml:space="preserve">        本次共测试了</w:t>
+      </w:r>
+      <w:r>
+        <w:rPr>
+          <w:rFonts w:hint="default"/>
+          <w:lang w:val="en"/>
+        </w:rPr>
+        <w:t>23</w:t>
+      </w:r>
+      <w:r>
+        <w:t xml:space="preserve">项功能，使用了 </w:t>
+      </w:r>
+      <w:r>
+        <w:rPr>
+          <w:rFonts w:hint="default"/>
+          <w:lang w:val="en"/>
+        </w:rPr>
+        <w:t>96</w:t>
+      </w:r>
+      <w:r>
+        <w:t>项用例数，共查获</w:t>
+      </w:r>
+      <w:r>
+        <w:rPr>
+          <w:rFonts w:hint="default"/>
+          <w:lang w:val="en"/>
+        </w:rPr>
+        <w:t>0</w:t>
+      </w:r>
+      <w:bookmarkStart w:id="15" w:name="_GoBack"/>
+      <w:bookmarkEnd w:id="15"/>
+      <w:r>
+        <w:t>项缺陷数。生成了相应的缺陷列表与需求覆盖率。</w:t>
       </w:r>
     </w:p>
     <w:p>
@@ -2967,12 +3000,6 @@
             <w:insideV w:val="single" w:color="auto" w:sz="4" w:space="0"/>
           </w:tblBorders>
           <w:tblLayout w:type="fixed"/>
-          <w:tblCellMar>
-            <w:top w:w="0" w:type="dxa"/>
-            <w:left w:w="108" w:type="dxa"/>
-            <w:bottom w:w="0" w:type="dxa"/>
-            <w:right w:w="108" w:type="dxa"/>
-          </w:tblCellMar>
         </w:tblPrEx>
         <w:tc>
           <w:tcPr>
@@ -3317,6 +3344,12 @@
             <w:insideV w:val="single" w:color="auto" w:sz="4" w:space="0"/>
           </w:tblBorders>
           <w:tblLayout w:type="fixed"/>
+          <w:tblCellMar>
+            <w:top w:w="0" w:type="dxa"/>
+            <w:left w:w="108" w:type="dxa"/>
+            <w:bottom w:w="0" w:type="dxa"/>
+            <w:right w:w="108" w:type="dxa"/>
+          </w:tblCellMar>
         </w:tblPrEx>
         <w:tc>
           <w:tcPr>
@@ -3652,12 +3685,6 @@
             <w:insideV w:val="single" w:color="auto" w:sz="4" w:space="0"/>
           </w:tblBorders>
           <w:tblLayout w:type="fixed"/>
-          <w:tblCellMar>
-            <w:top w:w="0" w:type="dxa"/>
-            <w:left w:w="108" w:type="dxa"/>
-            <w:bottom w:w="0" w:type="dxa"/>
-            <w:right w:w="108" w:type="dxa"/>
-          </w:tblCellMar>
         </w:tblPrEx>
         <w:tc>
           <w:tcPr>
@@ -3994,6 +4021,12 @@
             <w:insideV w:val="single" w:color="auto" w:sz="4" w:space="0"/>
           </w:tblBorders>
           <w:tblLayout w:type="fixed"/>
+          <w:tblCellMar>
+            <w:top w:w="0" w:type="dxa"/>
+            <w:left w:w="108" w:type="dxa"/>
+            <w:bottom w:w="0" w:type="dxa"/>
+            <w:right w:w="108" w:type="dxa"/>
+          </w:tblCellMar>
         </w:tblPrEx>
         <w:tc>
           <w:tcPr>
@@ -4354,12 +4387,6 @@
             <w:insideV w:val="single" w:color="auto" w:sz="4" w:space="0"/>
           </w:tblBorders>
           <w:tblLayout w:type="fixed"/>
-          <w:tblCellMar>
-            <w:top w:w="0" w:type="dxa"/>
-            <w:left w:w="108" w:type="dxa"/>
-            <w:bottom w:w="0" w:type="dxa"/>
-            <w:right w:w="108" w:type="dxa"/>
-          </w:tblCellMar>
         </w:tblPrEx>
         <w:tc>
           <w:tcPr>
@@ -4509,201 +4536,6 @@
               <w:rPr>
                 <w:rFonts w:ascii="Times New Roman"/>
                 <w:snapToGrid/>
-              </w:rPr>
-            </w:pPr>
-          </w:p>
-        </w:tc>
-      </w:tr>
-      <w:tr>
-        <w:tblPrEx>
-          <w:tblBorders>
-            <w:top w:val="single" w:color="auto" w:sz="4" w:space="0"/>
-            <w:left w:val="single" w:color="auto" w:sz="4" w:space="0"/>
-            <w:bottom w:val="single" w:color="auto" w:sz="4" w:space="0"/>
-            <w:right w:val="single" w:color="auto" w:sz="4" w:space="0"/>
-            <w:insideH w:val="single" w:color="auto" w:sz="4" w:space="0"/>
-            <w:insideV w:val="single" w:color="auto" w:sz="4" w:space="0"/>
-          </w:tblBorders>
-          <w:tblLayout w:type="fixed"/>
-        </w:tblPrEx>
-        <w:trPr>
-          <w:trHeight w:val="916" w:hRule="atLeast"/>
-        </w:trPr>
-        <w:tc>
-          <w:tcPr>
-            <w:tcW w:w="993" w:type="dxa"/>
-            <w:vMerge w:val="continue"/>
-          </w:tcPr>
-          <w:p>
-            <w:pPr>
-              <w:spacing w:after="120"/>
-              <w:rPr>
-                <w:rFonts w:ascii="Times New Roman"/>
-                <w:b/>
-                <w:i/>
-                <w:snapToGrid/>
-                <w:color w:val="0000FF"/>
-                <w:sz w:val="21"/>
-                <w:szCs w:val="21"/>
-              </w:rPr>
-            </w:pPr>
-          </w:p>
-        </w:tc>
-        <w:tc>
-          <w:tcPr>
-            <w:tcW w:w="2923" w:type="dxa"/>
-          </w:tcPr>
-          <w:p>
-            <w:pPr>
-              <w:spacing w:after="120"/>
-              <w:jc w:val="center"/>
-              <w:rPr>
-                <w:rFonts w:ascii="Times New Roman"/>
-                <w:b/>
-                <w:snapToGrid/>
-                <w:sz w:val="21"/>
-                <w:szCs w:val="21"/>
-                <w:lang w:val="en"/>
-              </w:rPr>
-            </w:pPr>
-            <w:r>
-              <w:rPr>
-                <w:rFonts w:ascii="Times New Roman"/>
-                <w:b/>
-                <w:snapToGrid/>
-                <w:sz w:val="21"/>
-                <w:szCs w:val="21"/>
-                <w:lang w:val="en"/>
-              </w:rPr>
-              <w:t>作业增改查</w:t>
-            </w:r>
-          </w:p>
-        </w:tc>
-        <w:tc>
-          <w:tcPr>
-            <w:tcW w:w="1020" w:type="dxa"/>
-          </w:tcPr>
-          <w:p>
-            <w:pPr>
-              <w:spacing w:after="120"/>
-              <w:jc w:val="center"/>
-              <w:rPr>
-                <w:rFonts w:hint="default" w:ascii="Times New Roman" w:eastAsia="宋体"/>
-                <w:snapToGrid/>
-                <w:sz w:val="21"/>
-                <w:szCs w:val="22"/>
-                <w:lang w:val="en"/>
-              </w:rPr>
-            </w:pPr>
-            <w:r>
-              <w:rPr>
-                <w:rFonts w:hint="default" w:ascii="Times New Roman" w:eastAsia="宋体"/>
-                <w:snapToGrid/>
-                <w:sz w:val="21"/>
-                <w:szCs w:val="22"/>
-                <w:lang w:val="en"/>
-              </w:rPr>
-              <w:t>5</w:t>
-            </w:r>
-          </w:p>
-        </w:tc>
-        <w:tc>
-          <w:tcPr>
-            <w:tcW w:w="1075" w:type="dxa"/>
-          </w:tcPr>
-          <w:p>
-            <w:pPr>
-              <w:spacing w:after="120"/>
-              <w:jc w:val="center"/>
-              <w:rPr>
-                <w:rFonts w:hint="default" w:ascii="Times New Roman"/>
-                <w:snapToGrid/>
-                <w:sz w:val="21"/>
-                <w:szCs w:val="22"/>
-                <w:lang w:val="en"/>
-              </w:rPr>
-            </w:pPr>
-            <w:r>
-              <w:rPr>
-                <w:rFonts w:hint="default" w:ascii="Times New Roman"/>
-                <w:snapToGrid/>
-                <w:sz w:val="21"/>
-                <w:szCs w:val="22"/>
-                <w:lang w:val="en"/>
-              </w:rPr>
-              <w:t>100%</w:t>
-            </w:r>
-          </w:p>
-        </w:tc>
-        <w:tc>
-          <w:tcPr>
-            <w:tcW w:w="1112" w:type="dxa"/>
-          </w:tcPr>
-          <w:p>
-            <w:pPr>
-              <w:spacing w:after="120"/>
-              <w:jc w:val="center"/>
-              <w:rPr>
-                <w:rFonts w:hint="default" w:ascii="Times New Roman"/>
-                <w:snapToGrid/>
-                <w:sz w:val="21"/>
-                <w:szCs w:val="22"/>
-                <w:lang w:val="en"/>
-              </w:rPr>
-            </w:pPr>
-            <w:r>
-              <w:rPr>
-                <w:rFonts w:hint="default" w:ascii="Times New Roman"/>
-                <w:snapToGrid/>
-                <w:sz w:val="21"/>
-                <w:szCs w:val="22"/>
-                <w:lang w:val="en"/>
-              </w:rPr>
-              <w:t>0</w:t>
-            </w:r>
-          </w:p>
-        </w:tc>
-        <w:tc>
-          <w:tcPr>
-            <w:tcW w:w="1116" w:type="dxa"/>
-          </w:tcPr>
-          <w:p>
-            <w:pPr>
-              <w:spacing w:after="120"/>
-              <w:jc w:val="center"/>
-              <w:rPr>
-                <w:rFonts w:hint="default" w:ascii="Times New Roman"/>
-                <w:snapToGrid/>
-                <w:sz w:val="21"/>
-                <w:szCs w:val="22"/>
-                <w:lang w:val="en"/>
-              </w:rPr>
-            </w:pPr>
-            <w:r>
-              <w:rPr>
-                <w:rFonts w:hint="default" w:ascii="Times New Roman"/>
-                <w:snapToGrid/>
-                <w:sz w:val="21"/>
-                <w:szCs w:val="22"/>
-                <w:lang w:val="en"/>
-              </w:rPr>
-              <w:t>0</w:t>
-            </w:r>
-          </w:p>
-        </w:tc>
-        <w:tc>
-          <w:tcPr>
-            <w:tcW w:w="1116" w:type="dxa"/>
-          </w:tcPr>
-          <w:p>
-            <w:pPr>
-              <w:spacing w:after="120"/>
-              <w:jc w:val="center"/>
-              <w:rPr>
-                <w:rFonts w:ascii="Times New Roman"/>
-                <w:i/>
-                <w:snapToGrid/>
-                <w:color w:val="0000FF"/>
               </w:rPr>
             </w:pPr>
           </w:p>
@@ -4776,7 +4608,7 @@
                 <w:szCs w:val="21"/>
                 <w:lang w:val="en"/>
               </w:rPr>
-              <w:t>定时功能修改状态</w:t>
+              <w:t>作业增改查</w:t>
             </w:r>
           </w:p>
         </w:tc>
@@ -4804,7 +4636,7 @@
                 <w:szCs w:val="22"/>
                 <w:lang w:val="en"/>
               </w:rPr>
-              <w:t>3</w:t>
+              <w:t>5</w:t>
             </w:r>
           </w:p>
         </w:tc>
@@ -4971,7 +4803,7 @@
                 <w:szCs w:val="21"/>
                 <w:lang w:val="en"/>
               </w:rPr>
-              <w:t>作业自动批改</w:t>
+              <w:t>定时功能修改状态</w:t>
             </w:r>
           </w:p>
         </w:tc>
@@ -4999,7 +4831,7 @@
                 <w:szCs w:val="22"/>
                 <w:lang w:val="en"/>
               </w:rPr>
-              <w:t>5</w:t>
+              <w:t>3</w:t>
             </w:r>
           </w:p>
         </w:tc>
@@ -5155,24 +4987,24 @@
               <w:spacing w:after="120"/>
               <w:jc w:val="center"/>
               <w:rPr>
-                <w:rFonts w:hint="default" w:ascii="Times New Roman"/>
-                <w:b/>
-                <w:snapToGrid/>
-                <w:sz w:val="21"/>
-                <w:szCs w:val="21"/>
-                <w:lang w:val="en"/>
-              </w:rPr>
-            </w:pPr>
-            <w:r>
-              <w:rPr>
-                <w:rFonts w:ascii="Times New Roman"/>
-                <w:b/>
-                <w:snapToGrid/>
-                <w:sz w:val="21"/>
-                <w:szCs w:val="21"/>
-                <w:lang w:val="en"/>
-              </w:rPr>
-              <w:t>课程论坛增删改查</w:t>
+                <w:rFonts w:ascii="Times New Roman"/>
+                <w:b/>
+                <w:snapToGrid/>
+                <w:sz w:val="21"/>
+                <w:szCs w:val="21"/>
+                <w:lang w:val="en"/>
+              </w:rPr>
+            </w:pPr>
+            <w:r>
+              <w:rPr>
+                <w:rFonts w:ascii="Times New Roman"/>
+                <w:b/>
+                <w:snapToGrid/>
+                <w:sz w:val="21"/>
+                <w:szCs w:val="21"/>
+                <w:lang w:val="en"/>
+              </w:rPr>
+              <w:t>作业自动批改</w:t>
             </w:r>
           </w:p>
         </w:tc>
@@ -5356,6 +5188,201 @@
               <w:spacing w:after="120"/>
               <w:jc w:val="center"/>
               <w:rPr>
+                <w:rFonts w:hint="default" w:ascii="Times New Roman"/>
+                <w:b/>
+                <w:snapToGrid/>
+                <w:sz w:val="21"/>
+                <w:szCs w:val="21"/>
+                <w:lang w:val="en"/>
+              </w:rPr>
+            </w:pPr>
+            <w:r>
+              <w:rPr>
+                <w:rFonts w:ascii="Times New Roman"/>
+                <w:b/>
+                <w:snapToGrid/>
+                <w:sz w:val="21"/>
+                <w:szCs w:val="21"/>
+                <w:lang w:val="en"/>
+              </w:rPr>
+              <w:t>课程论坛增删改查</w:t>
+            </w:r>
+          </w:p>
+        </w:tc>
+        <w:tc>
+          <w:tcPr>
+            <w:tcW w:w="1020" w:type="dxa"/>
+          </w:tcPr>
+          <w:p>
+            <w:pPr>
+              <w:spacing w:after="120"/>
+              <w:jc w:val="center"/>
+              <w:rPr>
+                <w:rFonts w:hint="default" w:ascii="Times New Roman" w:eastAsia="宋体"/>
+                <w:snapToGrid/>
+                <w:sz w:val="21"/>
+                <w:szCs w:val="22"/>
+                <w:lang w:val="en"/>
+              </w:rPr>
+            </w:pPr>
+            <w:r>
+              <w:rPr>
+                <w:rFonts w:hint="default" w:ascii="Times New Roman" w:eastAsia="宋体"/>
+                <w:snapToGrid/>
+                <w:sz w:val="21"/>
+                <w:szCs w:val="22"/>
+                <w:lang w:val="en"/>
+              </w:rPr>
+              <w:t>5</w:t>
+            </w:r>
+          </w:p>
+        </w:tc>
+        <w:tc>
+          <w:tcPr>
+            <w:tcW w:w="1075" w:type="dxa"/>
+          </w:tcPr>
+          <w:p>
+            <w:pPr>
+              <w:spacing w:after="120"/>
+              <w:jc w:val="center"/>
+              <w:rPr>
+                <w:rFonts w:hint="default" w:ascii="Times New Roman"/>
+                <w:snapToGrid/>
+                <w:sz w:val="21"/>
+                <w:szCs w:val="22"/>
+                <w:lang w:val="en"/>
+              </w:rPr>
+            </w:pPr>
+            <w:r>
+              <w:rPr>
+                <w:rFonts w:hint="default" w:ascii="Times New Roman"/>
+                <w:snapToGrid/>
+                <w:sz w:val="21"/>
+                <w:szCs w:val="22"/>
+                <w:lang w:val="en"/>
+              </w:rPr>
+              <w:t>100%</w:t>
+            </w:r>
+          </w:p>
+        </w:tc>
+        <w:tc>
+          <w:tcPr>
+            <w:tcW w:w="1112" w:type="dxa"/>
+          </w:tcPr>
+          <w:p>
+            <w:pPr>
+              <w:spacing w:after="120"/>
+              <w:jc w:val="center"/>
+              <w:rPr>
+                <w:rFonts w:hint="default" w:ascii="Times New Roman"/>
+                <w:snapToGrid/>
+                <w:sz w:val="21"/>
+                <w:szCs w:val="22"/>
+                <w:lang w:val="en"/>
+              </w:rPr>
+            </w:pPr>
+            <w:r>
+              <w:rPr>
+                <w:rFonts w:hint="default" w:ascii="Times New Roman"/>
+                <w:snapToGrid/>
+                <w:sz w:val="21"/>
+                <w:szCs w:val="22"/>
+                <w:lang w:val="en"/>
+              </w:rPr>
+              <w:t>0</w:t>
+            </w:r>
+          </w:p>
+        </w:tc>
+        <w:tc>
+          <w:tcPr>
+            <w:tcW w:w="1116" w:type="dxa"/>
+          </w:tcPr>
+          <w:p>
+            <w:pPr>
+              <w:spacing w:after="120"/>
+              <w:jc w:val="center"/>
+              <w:rPr>
+                <w:rFonts w:hint="default" w:ascii="Times New Roman"/>
+                <w:snapToGrid/>
+                <w:sz w:val="21"/>
+                <w:szCs w:val="22"/>
+                <w:lang w:val="en"/>
+              </w:rPr>
+            </w:pPr>
+            <w:r>
+              <w:rPr>
+                <w:rFonts w:hint="default" w:ascii="Times New Roman"/>
+                <w:snapToGrid/>
+                <w:sz w:val="21"/>
+                <w:szCs w:val="22"/>
+                <w:lang w:val="en"/>
+              </w:rPr>
+              <w:t>0</w:t>
+            </w:r>
+          </w:p>
+        </w:tc>
+        <w:tc>
+          <w:tcPr>
+            <w:tcW w:w="1116" w:type="dxa"/>
+          </w:tcPr>
+          <w:p>
+            <w:pPr>
+              <w:spacing w:after="120"/>
+              <w:jc w:val="center"/>
+              <w:rPr>
+                <w:rFonts w:ascii="Times New Roman"/>
+                <w:i/>
+                <w:snapToGrid/>
+                <w:color w:val="0000FF"/>
+              </w:rPr>
+            </w:pPr>
+          </w:p>
+        </w:tc>
+      </w:tr>
+      <w:tr>
+        <w:tblPrEx>
+          <w:tblBorders>
+            <w:top w:val="single" w:color="auto" w:sz="4" w:space="0"/>
+            <w:left w:val="single" w:color="auto" w:sz="4" w:space="0"/>
+            <w:bottom w:val="single" w:color="auto" w:sz="4" w:space="0"/>
+            <w:right w:val="single" w:color="auto" w:sz="4" w:space="0"/>
+            <w:insideH w:val="single" w:color="auto" w:sz="4" w:space="0"/>
+            <w:insideV w:val="single" w:color="auto" w:sz="4" w:space="0"/>
+          </w:tblBorders>
+          <w:tblLayout w:type="fixed"/>
+        </w:tblPrEx>
+        <w:trPr>
+          <w:trHeight w:val="916" w:hRule="atLeast"/>
+        </w:trPr>
+        <w:tc>
+          <w:tcPr>
+            <w:tcW w:w="993" w:type="dxa"/>
+            <w:vMerge w:val="continue"/>
+          </w:tcPr>
+          <w:p>
+            <w:pPr>
+              <w:spacing w:after="120"/>
+              <w:rPr>
+                <w:rFonts w:ascii="Times New Roman"/>
+                <w:b/>
+                <w:i/>
+                <w:snapToGrid/>
+                <w:color w:val="0000FF"/>
+                <w:sz w:val="21"/>
+                <w:szCs w:val="21"/>
+              </w:rPr>
+            </w:pPr>
+          </w:p>
+        </w:tc>
+        <w:tc>
+          <w:tcPr>
+            <w:tcW w:w="2923" w:type="dxa"/>
+          </w:tcPr>
+          <w:p>
+            <w:pPr>
+              <w:spacing w:after="120"/>
+              <w:jc w:val="center"/>
+              <w:rPr>
                 <w:rFonts w:ascii="Times New Roman"/>
                 <w:b/>
                 <w:snapToGrid/>
@@ -5708,6 +5735,12 @@
             <w:insideV w:val="single" w:color="auto" w:sz="4" w:space="0"/>
           </w:tblBorders>
           <w:tblLayout w:type="fixed"/>
+          <w:tblCellMar>
+            <w:top w:w="0" w:type="dxa"/>
+            <w:left w:w="108" w:type="dxa"/>
+            <w:bottom w:w="0" w:type="dxa"/>
+            <w:right w:w="108" w:type="dxa"/>
+          </w:tblCellMar>
         </w:tblPrEx>
         <w:tc>
           <w:tcPr>
@@ -6099,12 +6132,6 @@
             <w:insideV w:val="single" w:color="auto" w:sz="4" w:space="0"/>
           </w:tblBorders>
           <w:tblLayout w:type="fixed"/>
-          <w:tblCellMar>
-            <w:top w:w="0" w:type="dxa"/>
-            <w:left w:w="108" w:type="dxa"/>
-            <w:bottom w:w="0" w:type="dxa"/>
-            <w:right w:w="108" w:type="dxa"/>
-          </w:tblCellMar>
         </w:tblPrEx>
         <w:tc>
           <w:tcPr>
@@ -6495,6 +6522,12 @@
             <w:insideV w:val="single" w:color="auto" w:sz="4" w:space="0"/>
           </w:tblBorders>
           <w:tblLayout w:type="fixed"/>
+          <w:tblCellMar>
+            <w:top w:w="0" w:type="dxa"/>
+            <w:left w:w="108" w:type="dxa"/>
+            <w:bottom w:w="0" w:type="dxa"/>
+            <w:right w:w="108" w:type="dxa"/>
+          </w:tblCellMar>
         </w:tblPrEx>
         <w:tc>
           <w:tcPr>
@@ -6885,12 +6918,6 @@
             <w:insideV w:val="single" w:color="auto" w:sz="4" w:space="0"/>
           </w:tblBorders>
           <w:tblLayout w:type="fixed"/>
-          <w:tblCellMar>
-            <w:top w:w="0" w:type="dxa"/>
-            <w:left w:w="108" w:type="dxa"/>
-            <w:bottom w:w="0" w:type="dxa"/>
-            <w:right w:w="108" w:type="dxa"/>
-          </w:tblCellMar>
         </w:tblPrEx>
         <w:tc>
           <w:tcPr>
@@ -7287,7 +7314,6 @@
         <w:tc>
           <w:tcPr>
             <w:tcW w:w="1116" w:type="dxa"/>
-            <w:tcBorders/>
           </w:tcPr>
           <w:p>
             <w:pPr>
@@ -7464,8 +7490,6 @@
               </w:rPr>
               <w:t>0</w:t>
             </w:r>
-            <w:bookmarkStart w:id="15" w:name="_GoBack"/>
-            <w:bookmarkEnd w:id="15"/>
           </w:p>
         </w:tc>
         <w:tc>
@@ -10245,12 +10269,6 @@
           <w:insideV w:val="single" w:color="auto" w:sz="6" w:space="0"/>
         </w:tblBorders>
         <w:tblLayout w:type="fixed"/>
-        <w:tblCellMar>
-          <w:top w:w="0" w:type="dxa"/>
-          <w:left w:w="108" w:type="dxa"/>
-          <w:bottom w:w="0" w:type="dxa"/>
-          <w:right w:w="108" w:type="dxa"/>
-        </w:tblCellMar>
       </w:tblPrEx>
       <w:tc>
         <w:tcPr>
@@ -10526,6 +10544,12 @@
           <w:insideV w:val="single" w:color="auto" w:sz="6" w:space="0"/>
         </w:tblBorders>
         <w:tblLayout w:type="fixed"/>
+        <w:tblCellMar>
+          <w:top w:w="0" w:type="dxa"/>
+          <w:left w:w="108" w:type="dxa"/>
+          <w:bottom w:w="0" w:type="dxa"/>
+          <w:right w:w="108" w:type="dxa"/>
+        </w:tblCellMar>
       </w:tblPrEx>
       <w:tc>
         <w:tcPr>
@@ -10599,6 +10623,12 @@
           <w:insideV w:val="single" w:color="auto" w:sz="6" w:space="0"/>
         </w:tblBorders>
         <w:tblLayout w:type="fixed"/>
+        <w:tblCellMar>
+          <w:top w:w="0" w:type="dxa"/>
+          <w:left w:w="108" w:type="dxa"/>
+          <w:bottom w:w="0" w:type="dxa"/>
+          <w:right w:w="108" w:type="dxa"/>
+        </w:tblCellMar>
       </w:tblPrEx>
       <w:tc>
         <w:tcPr>
@@ -10667,6 +10697,12 @@
           <w:insideV w:val="single" w:color="auto" w:sz="6" w:space="0"/>
         </w:tblBorders>
         <w:tblLayout w:type="fixed"/>
+        <w:tblCellMar>
+          <w:top w:w="0" w:type="dxa"/>
+          <w:left w:w="108" w:type="dxa"/>
+          <w:bottom w:w="0" w:type="dxa"/>
+          <w:right w:w="108" w:type="dxa"/>
+        </w:tblCellMar>
       </w:tblPrEx>
       <w:tc>
         <w:tcPr>

</xml_diff>